<commit_message>
terminando el proyecto , modificaciones de estetica en la interna
</commit_message>
<xml_diff>
--- a/tp-1/tp1.docx
+++ b/tp-1/tp1.docx
@@ -39,6 +39,86 @@
       <w:pPr>
         <w:rPr>
           <w:rFonts w:ascii="Tw Cen MT Condensed" w:eastAsia="Dotum" w:hAnsi="Tw Cen MT Condensed"/>
+          <w:sz w:val="48"/>
+          <w:szCs w:val="48"/>
+        </w:rPr>
+      </w:pPr>
+      <w:r>
+        <w:rPr>
+          <w:rFonts w:ascii="Tw Cen MT Condensed" w:eastAsia="Dotum" w:hAnsi="Tw Cen MT Condensed"/>
+          <w:b/>
+          <w:bCs/>
+          <w:sz w:val="48"/>
+          <w:szCs w:val="48"/>
+          <w:u w:val="single"/>
+        </w:rPr>
+        <w:t>Alumno:</w:t>
+      </w:r>
+      <w:r>
+        <w:rPr>
+          <w:rFonts w:ascii="Tw Cen MT Condensed" w:eastAsia="Dotum" w:hAnsi="Tw Cen MT Condensed"/>
+          <w:sz w:val="48"/>
+          <w:szCs w:val="48"/>
+        </w:rPr>
+        <w:t xml:space="preserve"> Charlin Ignacio Gabriel</w:t>
+      </w:r>
+    </w:p>
+    <w:p>
+      <w:pPr>
+        <w:rPr>
+          <w:rFonts w:ascii="Tw Cen MT Condensed" w:eastAsia="Dotum" w:hAnsi="Tw Cen MT Condensed"/>
+          <w:sz w:val="48"/>
+          <w:szCs w:val="48"/>
+        </w:rPr>
+      </w:pPr>
+    </w:p>
+    <w:p>
+      <w:pPr>
+        <w:rPr>
+          <w:rFonts w:ascii="Tw Cen MT Condensed" w:eastAsia="Dotum" w:hAnsi="Tw Cen MT Condensed"/>
+          <w:sz w:val="48"/>
+          <w:szCs w:val="48"/>
+        </w:rPr>
+      </w:pPr>
+      <w:r>
+        <w:rPr>
+          <w:rFonts w:ascii="Tw Cen MT Condensed" w:eastAsia="Dotum" w:hAnsi="Tw Cen MT Condensed"/>
+          <w:sz w:val="48"/>
+          <w:szCs w:val="48"/>
+          <w:u w:val="single"/>
+        </w:rPr>
+        <w:t>Home</w:t>
+      </w:r>
+      <w:r>
+        <w:rPr>
+          <w:rFonts w:ascii="Tw Cen MT Condensed" w:eastAsia="Dotum" w:hAnsi="Tw Cen MT Condensed"/>
+          <w:sz w:val="48"/>
+          <w:szCs w:val="48"/>
+        </w:rPr>
+        <w:t xml:space="preserve"> – Creo que se podría modificar el login ya que siento que esta muy sobre la derecha y se pierde un poco en la pantalla, además le daría un poco de margin superior para que no se superponga con el header.</w:t>
+      </w:r>
+    </w:p>
+    <w:p>
+      <w:pPr>
+        <w:rPr>
+          <w:rFonts w:ascii="Tw Cen MT Condensed" w:eastAsia="Dotum" w:hAnsi="Tw Cen MT Condensed"/>
+          <w:sz w:val="48"/>
+          <w:szCs w:val="48"/>
+        </w:rPr>
+      </w:pPr>
+      <w:r>
+        <w:rPr>
+          <w:rFonts w:ascii="Tw Cen MT Condensed" w:eastAsia="Dotum" w:hAnsi="Tw Cen MT Condensed"/>
+          <w:sz w:val="48"/>
+          <w:szCs w:val="48"/>
+        </w:rPr>
+        <w:t>Creo que lo realizaría poniéndolo mas en el medio ya que es donde nuestros ojos se posan cuando iniciamos en la página.</w:t>
+      </w:r>
+    </w:p>
+    <w:p>
+      <w:pPr>
+        <w:rPr>
+          <w:rFonts w:ascii="Tw Cen MT Condensed" w:eastAsia="Dotum" w:hAnsi="Tw Cen MT Condensed"/>
           <w:sz w:val="44"/>
           <w:szCs w:val="44"/>
         </w:rPr>
@@ -46,143 +126,179 @@
       <w:r>
         <w:rPr>
           <w:rFonts w:ascii="Tw Cen MT Condensed" w:eastAsia="Dotum" w:hAnsi="Tw Cen MT Condensed"/>
-          <w:b/>
-          <w:bCs/>
+          <w:noProof/>
+          <w:sz w:val="44"/>
+          <w:szCs w:val="44"/>
+        </w:rPr>
+        <w:drawing>
+          <wp:inline distT="0" distB="0" distL="0" distR="0">
+            <wp:extent cx="5991225" cy="2867025"/>
+            <wp:effectExtent l="0" t="0" r="9525" b="9525"/>
+            <wp:docPr id="1" name="Imagen 1"/>
+            <wp:cNvGraphicFramePr>
+              <a:graphicFrameLocks xmlns:a="http://schemas.openxmlformats.org/drawingml/2006/main" noChangeAspect="1"/>
+            </wp:cNvGraphicFramePr>
+            <a:graphic xmlns:a="http://schemas.openxmlformats.org/drawingml/2006/main">
+              <a:graphicData uri="http://schemas.openxmlformats.org/drawingml/2006/picture">
+                <pic:pic xmlns:pic="http://schemas.openxmlformats.org/drawingml/2006/picture">
+                  <pic:nvPicPr>
+                    <pic:cNvPr id="0" name="Picture 1"/>
+                    <pic:cNvPicPr>
+                      <a:picLocks noChangeAspect="1" noChangeArrowheads="1"/>
+                    </pic:cNvPicPr>
+                  </pic:nvPicPr>
+                  <pic:blipFill>
+                    <a:blip r:embed="rId4">
+                      <a:extLst>
+                        <a:ext uri="{28A0092B-C50C-407E-A947-70E740481C1C}">
+                          <a14:useLocalDpi xmlns:a14="http://schemas.microsoft.com/office/drawing/2010/main" val="0"/>
+                        </a:ext>
+                      </a:extLst>
+                    </a:blip>
+                    <a:srcRect/>
+                    <a:stretch>
+                      <a:fillRect/>
+                    </a:stretch>
+                  </pic:blipFill>
+                  <pic:spPr bwMode="auto">
+                    <a:xfrm>
+                      <a:off x="0" y="0"/>
+                      <a:ext cx="5991225" cy="2867025"/>
+                    </a:xfrm>
+                    <a:prstGeom prst="rect">
+                      <a:avLst/>
+                    </a:prstGeom>
+                    <a:noFill/>
+                    <a:ln>
+                      <a:noFill/>
+                    </a:ln>
+                  </pic:spPr>
+                </pic:pic>
+              </a:graphicData>
+            </a:graphic>
+          </wp:inline>
+        </w:drawing>
+      </w:r>
+    </w:p>
+    <w:p>
+      <w:pPr>
+        <w:rPr>
+          <w:rFonts w:ascii="Tw Cen MT Condensed" w:eastAsia="Dotum" w:hAnsi="Tw Cen MT Condensed"/>
+          <w:sz w:val="44"/>
+          <w:szCs w:val="44"/>
+        </w:rPr>
+      </w:pPr>
+    </w:p>
+    <w:p>
+      <w:pPr>
+        <w:rPr>
+          <w:rFonts w:ascii="Tw Cen MT Condensed" w:eastAsia="Dotum" w:hAnsi="Tw Cen MT Condensed"/>
           <w:sz w:val="44"/>
           <w:szCs w:val="44"/>
           <w:u w:val="single"/>
         </w:rPr>
-        <w:t>Alumno:</w:t>
-      </w:r>
-      <w:r>
-        <w:rPr>
-          <w:rFonts w:ascii="Tw Cen MT Condensed" w:eastAsia="Dotum" w:hAnsi="Tw Cen MT Condensed"/>
-          <w:sz w:val="44"/>
-          <w:szCs w:val="44"/>
-        </w:rPr>
-        <w:t xml:space="preserve"> Charlin Ignacio</w:t>
-      </w:r>
-      <w:r>
-        <w:rPr>
-          <w:rFonts w:ascii="Tw Cen MT Condensed" w:eastAsia="Dotum" w:hAnsi="Tw Cen MT Condensed"/>
-          <w:sz w:val="44"/>
-          <w:szCs w:val="44"/>
-        </w:rPr>
-        <w:t xml:space="preserve"> Gabriel</w:t>
-      </w:r>
-    </w:p>
-    <w:p>
-      <w:pPr>
-        <w:rPr>
-          <w:rFonts w:ascii="Tw Cen MT Condensed" w:eastAsia="Dotum" w:hAnsi="Tw Cen MT Condensed"/>
-          <w:sz w:val="44"/>
-          <w:szCs w:val="44"/>
-        </w:rPr>
-      </w:pPr>
-    </w:p>
-    <w:p>
-      <w:pPr>
-        <w:rPr>
-          <w:rFonts w:ascii="Tw Cen MT Condensed" w:eastAsia="Dotum" w:hAnsi="Tw Cen MT Condensed"/>
-          <w:sz w:val="44"/>
-          <w:szCs w:val="44"/>
-        </w:rPr>
-      </w:pPr>
-      <w:r>
-        <w:rPr>
-          <w:rFonts w:ascii="Tw Cen MT Condensed" w:eastAsia="Dotum" w:hAnsi="Tw Cen MT Condensed"/>
-          <w:sz w:val="44"/>
-          <w:szCs w:val="44"/>
-          <w:u w:val="single"/>
-        </w:rPr>
-        <w:t>Home</w:t>
-      </w:r>
-      <w:r>
-        <w:rPr>
-          <w:rFonts w:ascii="Tw Cen MT Condensed" w:eastAsia="Dotum" w:hAnsi="Tw Cen MT Condensed"/>
-          <w:sz w:val="44"/>
-          <w:szCs w:val="44"/>
-        </w:rPr>
-        <w:t xml:space="preserve"> – Creo que se podría modificar el login ya que siento que esta muy sobre la derecha y se pierde un poco en la pantalla,</w:t>
-      </w:r>
+      </w:pPr>
       <w:bookmarkStart w:id="0" w:name="_GoBack"/>
       <w:bookmarkEnd w:id="0"/>
+    </w:p>
+    <w:p>
+      <w:pPr>
+        <w:rPr>
+          <w:rFonts w:ascii="Tw Cen MT Condensed" w:eastAsia="Dotum" w:hAnsi="Tw Cen MT Condensed"/>
+          <w:sz w:val="48"/>
+          <w:szCs w:val="48"/>
+        </w:rPr>
+      </w:pPr>
       <w:r>
         <w:rPr>
           <w:rFonts w:ascii="Tw Cen MT Condensed" w:eastAsia="Dotum" w:hAnsi="Tw Cen MT Condensed"/>
-          <w:sz w:val="44"/>
-          <w:szCs w:val="44"/>
-        </w:rPr>
-        <w:t xml:space="preserve"> además le daría un poco de margin superior para que no se superponga con el header.</w:t>
-      </w:r>
-    </w:p>
-    <w:p>
-      <w:pPr>
-        <w:rPr>
-          <w:rFonts w:ascii="Tw Cen MT Condensed" w:eastAsia="Dotum" w:hAnsi="Tw Cen MT Condensed"/>
-          <w:sz w:val="44"/>
-          <w:szCs w:val="44"/>
-        </w:rPr>
-      </w:pPr>
-      <w:r>
-        <w:rPr>
-          <w:rFonts w:ascii="Tw Cen MT Condensed" w:eastAsia="Dotum" w:hAnsi="Tw Cen MT Condensed"/>
-          <w:sz w:val="44"/>
-          <w:szCs w:val="44"/>
-        </w:rPr>
-        <w:t>Creo que lo realizaría poniéndolo mas en el medio ya que es donde nuestros ojos se posan cuando iniciamos en la página.</w:t>
-      </w:r>
-    </w:p>
-    <w:p>
-      <w:pPr>
-        <w:rPr>
-          <w:rFonts w:ascii="Tw Cen MT Condensed" w:eastAsia="Dotum" w:hAnsi="Tw Cen MT Condensed"/>
-          <w:sz w:val="44"/>
-          <w:szCs w:val="44"/>
-        </w:rPr>
-      </w:pPr>
-    </w:p>
-    <w:p>
-      <w:pPr>
-        <w:rPr>
-          <w:rFonts w:ascii="Tw Cen MT Condensed" w:eastAsia="Dotum" w:hAnsi="Tw Cen MT Condensed"/>
-          <w:sz w:val="44"/>
-          <w:szCs w:val="44"/>
-        </w:rPr>
-      </w:pPr>
-      <w:r>
-        <w:rPr>
-          <w:rFonts w:ascii="Tw Cen MT Condensed" w:eastAsia="Dotum" w:hAnsi="Tw Cen MT Condensed"/>
-          <w:sz w:val="44"/>
-          <w:szCs w:val="44"/>
+          <w:sz w:val="48"/>
+          <w:szCs w:val="48"/>
           <w:u w:val="single"/>
         </w:rPr>
+        <w:lastRenderedPageBreak/>
         <w:t>Interno</w:t>
       </w:r>
       <w:r>
         <w:rPr>
           <w:rFonts w:ascii="Tw Cen MT Condensed" w:eastAsia="Dotum" w:hAnsi="Tw Cen MT Condensed"/>
+          <w:sz w:val="48"/>
+          <w:szCs w:val="48"/>
+        </w:rPr>
+        <w:t xml:space="preserve"> – En la pagina interna lo que realizaría seria en vez de la ubicación de las materias de manera filas que ocupen todo el lugar las iría acomodando en 2 columnas por fila para aprovechar todo el ancho de la página.</w:t>
+      </w:r>
+    </w:p>
+    <w:p>
+      <w:pPr>
+        <w:rPr>
+          <w:rFonts w:ascii="Tw Cen MT Condensed" w:eastAsia="Dotum" w:hAnsi="Tw Cen MT Condensed"/>
           <w:sz w:val="44"/>
           <w:szCs w:val="44"/>
         </w:rPr>
-        <w:t xml:space="preserve"> – En la pagina interna lo que realizaría seria en vez de la ubicación de las materias de manera filas que ocupen todo el lugar las iría acomodando en 2 columnas por fila para aprovechar todo el ancho de la página.</w:t>
-      </w:r>
-    </w:p>
-    <w:p>
-      <w:pPr>
+      </w:pPr>
+      <w:r>
         <w:rPr>
           <w:rFonts w:ascii="Tw Cen MT Condensed" w:eastAsia="Dotum" w:hAnsi="Tw Cen MT Condensed"/>
           <w:sz w:val="44"/>
           <w:szCs w:val="44"/>
         </w:rPr>
-      </w:pPr>
+        <w:t xml:space="preserve"> </w:t>
+      </w:r>
       <w:r>
         <w:rPr>
           <w:rFonts w:ascii="Tw Cen MT Condensed" w:eastAsia="Dotum" w:hAnsi="Tw Cen MT Condensed"/>
+          <w:noProof/>
           <w:sz w:val="44"/>
           <w:szCs w:val="44"/>
         </w:rPr>
-        <w:t xml:space="preserve"> </w:t>
+        <w:drawing>
+          <wp:inline distT="0" distB="0" distL="0" distR="0">
+            <wp:extent cx="5610225" cy="2647950"/>
+            <wp:effectExtent l="0" t="0" r="9525" b="0"/>
+            <wp:docPr id="2" name="Imagen 2"/>
+            <wp:cNvGraphicFramePr>
+              <a:graphicFrameLocks xmlns:a="http://schemas.openxmlformats.org/drawingml/2006/main" noChangeAspect="1"/>
+            </wp:cNvGraphicFramePr>
+            <a:graphic xmlns:a="http://schemas.openxmlformats.org/drawingml/2006/main">
+              <a:graphicData uri="http://schemas.openxmlformats.org/drawingml/2006/picture">
+                <pic:pic xmlns:pic="http://schemas.openxmlformats.org/drawingml/2006/picture">
+                  <pic:nvPicPr>
+                    <pic:cNvPr id="0" name="Picture 2"/>
+                    <pic:cNvPicPr>
+                      <a:picLocks noChangeAspect="1" noChangeArrowheads="1"/>
+                    </pic:cNvPicPr>
+                  </pic:nvPicPr>
+                  <pic:blipFill>
+                    <a:blip r:embed="rId5">
+                      <a:extLst>
+                        <a:ext uri="{28A0092B-C50C-407E-A947-70E740481C1C}">
+                          <a14:useLocalDpi xmlns:a14="http://schemas.microsoft.com/office/drawing/2010/main" val="0"/>
+                        </a:ext>
+                      </a:extLst>
+                    </a:blip>
+                    <a:srcRect/>
+                    <a:stretch>
+                      <a:fillRect/>
+                    </a:stretch>
+                  </pic:blipFill>
+                  <pic:spPr bwMode="auto">
+                    <a:xfrm>
+                      <a:off x="0" y="0"/>
+                      <a:ext cx="5610225" cy="2647950"/>
+                    </a:xfrm>
+                    <a:prstGeom prst="rect">
+                      <a:avLst/>
+                    </a:prstGeom>
+                    <a:noFill/>
+                    <a:ln>
+                      <a:noFill/>
+                    </a:ln>
+                  </pic:spPr>
+                </pic:pic>
+              </a:graphicData>
+            </a:graphic>
+          </wp:inline>
+        </w:drawing>
       </w:r>
     </w:p>
     <w:p>

</xml_diff>